<commit_message>
Work in progress. Student test changed to Wilcoxon.
</commit_message>
<xml_diff>
--- a/README_ENG.docx
+++ b/README_ENG.docx
@@ -44,10 +44,109 @@
         <w:rPr>
           <w:lang w:val="en-US"/>
         </w:rPr>
-        <w:t xml:space="preserve"># </w:t>
+        <w:t xml:space="preserve">Only </w:t>
+      </w:r>
+      <w:r>
+        <w:rPr>
+          <w:lang w:val="en-US"/>
+        </w:rPr>
+        <w:t>d08_wilcoxon.ipynb</w:t>
+      </w:r>
+      <w:r>
+        <w:rPr>
+          <w:lang w:val="en-US"/>
+        </w:rPr>
+        <w:t xml:space="preserve">, d08_wilcoxon.ru and </w:t>
+      </w:r>
+      <w:r>
+        <w:rPr>
+          <w:lang w:val="en-US"/>
+        </w:rPr>
+        <w:t>d08_student.ipynb</w:t>
+      </w:r>
+      <w:r>
+        <w:rPr>
+          <w:lang w:val="en-US"/>
+        </w:rPr>
+        <w:t xml:space="preserve"> are finalized by the web-interface is not ready yet.</w:t>
+      </w:r>
+    </w:p>
+    <w:p>
+      <w:pPr>
+        <w:spacing w:after="0"/>
+        <w:ind w:firstLine="0"/>
+        <w:rPr>
+          <w:lang w:val="en-US"/>
+        </w:rPr>
+      </w:pPr>
+    </w:p>
+    <w:p>
+      <w:pPr>
+        <w:spacing w:after="0"/>
+        <w:ind w:firstLine="0"/>
+        <w:rPr>
+          <w:lang w:val="en-US"/>
+        </w:rPr>
+      </w:pPr>
+      <w:r>
+        <w:rPr>
+          <w:lang w:val="en-US"/>
+        </w:rPr>
+        <w:t>## New in this version:</w:t>
+      </w:r>
+    </w:p>
+    <w:p>
+      <w:pPr>
+        <w:spacing w:after="0"/>
+        <w:ind w:firstLine="0"/>
+        <w:rPr>
+          <w:lang w:val="en-US"/>
+        </w:rPr>
+      </w:pPr>
+      <w:r>
+        <w:rPr>
+          <w:lang w:val="en-US"/>
+        </w:rPr>
+        <w:t xml:space="preserve">- Student t-test was changed to </w:t>
+      </w:r>
+      <w:r>
+        <w:rPr>
+          <w:lang w:val="en-US"/>
+        </w:rPr>
+        <w:t>Wilcoxon signed-rank test</w:t>
+      </w:r>
+      <w:r>
+        <w:rPr>
+          <w:lang w:val="en-US"/>
+        </w:rPr>
+        <w:t xml:space="preserve"> because distributions are not necessarily normal.</w:t>
       </w:r>
       <w:bookmarkStart w:id="0" w:name="_GoBack"/>
       <w:bookmarkEnd w:id="0"/>
+    </w:p>
+    <w:p>
+      <w:pPr>
+        <w:spacing w:after="0"/>
+        <w:ind w:firstLine="0"/>
+        <w:rPr>
+          <w:lang w:val="en-US"/>
+        </w:rPr>
+      </w:pPr>
+    </w:p>
+    <w:p>
+      <w:pPr>
+        <w:spacing w:after="0"/>
+        <w:ind w:firstLine="0"/>
+        <w:rPr>
+          <w:lang w:val="en-US"/>
+        </w:rPr>
+      </w:pPr>
+      <w:r>
+        <w:rPr>
+          <w:lang w:val="en-US"/>
+        </w:rPr>
+        <w:t xml:space="preserve"># </w:t>
+      </w:r>
       <w:r>
         <w:rPr>
           <w:lang w:val="en-US"/>
@@ -76,21 +175,7 @@
         <w:rPr>
           <w:lang w:val="en-US"/>
         </w:rPr>
-        <w:t xml:space="preserve">It was a study project on the Data Scientist upskilling course at School 21 (https://edu.21-school.ru/). Project task was to find an API in the Internet and create a web-service using Flask, </w:t>
-      </w:r>
-      <w:proofErr w:type="spellStart"/>
-      <w:r>
-        <w:rPr>
-          <w:lang w:val="en-US"/>
-        </w:rPr>
-        <w:t>FastAPI</w:t>
-      </w:r>
-      <w:proofErr w:type="spellEnd"/>
-      <w:r>
-        <w:rPr>
-          <w:lang w:val="en-US"/>
-        </w:rPr>
-        <w:t xml:space="preserve"> or a Telegram bot.</w:t>
+        <w:t>It was a study project on the Data Scientist upskilling course at School 21 (https://edu.21-school.ru/). Project task was to find an API in the Internet and create a web-service using Flask, FastAPI or a Telegram bot.</w:t>
       </w:r>
     </w:p>
     <w:p>
@@ -120,21 +205,7 @@
         <w:rPr>
           <w:lang w:val="en-US"/>
         </w:rPr>
-        <w:t xml:space="preserve">did a project in linguistics. One of the tools I often use in my work to analyze word usage is Google </w:t>
-      </w:r>
-      <w:proofErr w:type="spellStart"/>
-      <w:r>
-        <w:rPr>
-          <w:lang w:val="en-US"/>
-        </w:rPr>
-        <w:t>Ngrams</w:t>
-      </w:r>
-      <w:proofErr w:type="spellEnd"/>
-      <w:r>
-        <w:rPr>
-          <w:lang w:val="en-US"/>
-        </w:rPr>
-        <w:t xml:space="preserve"> (</w:t>
+        <w:t>did a project in linguistics. One of the tools I often use in my work to analyze word usage is Google Ngrams (</w:t>
       </w:r>
       <w:hyperlink r:id="rId5" w:history="1">
         <w:r>
@@ -398,21 +469,7 @@
         <w:rPr>
           <w:lang w:val="en-US"/>
         </w:rPr>
-        <w:t xml:space="preserve"> – original </w:t>
-      </w:r>
-      <w:proofErr w:type="spellStart"/>
-      <w:r>
-        <w:rPr>
-          <w:lang w:val="en-US"/>
-        </w:rPr>
-        <w:t>Jupyter</w:t>
-      </w:r>
-      <w:proofErr w:type="spellEnd"/>
-      <w:r>
-        <w:rPr>
-          <w:lang w:val="en-US"/>
-        </w:rPr>
-        <w:t xml:space="preserve"> notebook</w:t>
+        <w:t xml:space="preserve"> – original Jupyter notebook</w:t>
       </w:r>
     </w:p>
     <w:p>

</xml_diff>

<commit_message>
Work in progress. Added continuity correction.
</commit_message>
<xml_diff>
--- a/README_ENG.docx
+++ b/README_ENG.docx
@@ -10,6 +10,7 @@
           <w:lang w:val="en-US"/>
         </w:rPr>
       </w:pPr>
+      <w:bookmarkStart w:id="0" w:name="_GoBack"/>
       <w:r>
         <w:rPr>
           <w:lang w:val="en-US"/>
@@ -107,22 +108,20 @@
         <w:rPr>
           <w:lang w:val="en-US"/>
         </w:rPr>
-        <w:t xml:space="preserve">- Student t-test was changed to </w:t>
-      </w:r>
-      <w:r>
-        <w:rPr>
-          <w:lang w:val="en-US"/>
-        </w:rPr>
-        <w:t>Wilcoxon signed-rank test</w:t>
-      </w:r>
-      <w:r>
-        <w:rPr>
-          <w:lang w:val="en-US"/>
-        </w:rPr>
-        <w:t xml:space="preserve"> because distributions are not necessarily normal.</w:t>
-      </w:r>
-      <w:bookmarkStart w:id="0" w:name="_GoBack"/>
-      <w:bookmarkEnd w:id="0"/>
+        <w:t xml:space="preserve">- </w:t>
+      </w:r>
+      <w:r>
+        <w:rPr>
+          <w:lang w:val="en-US"/>
+        </w:rPr>
+        <w:t>Changed the test from one-sided to two sided version and added a continuity correction</w:t>
+      </w:r>
+      <w:r>
+        <w:rPr>
+          <w:lang w:val="en-US"/>
+        </w:rPr>
+        <w:t>.</w:t>
+      </w:r>
     </w:p>
     <w:p>
       <w:pPr>
@@ -175,7 +174,21 @@
         <w:rPr>
           <w:lang w:val="en-US"/>
         </w:rPr>
-        <w:t>It was a study project on the Data Scientist upskilling course at School 21 (https://edu.21-school.ru/). Project task was to find an API in the Internet and create a web-service using Flask, FastAPI or a Telegram bot.</w:t>
+        <w:t xml:space="preserve">It was a study project on the Data Scientist upskilling course at School 21 (https://edu.21-school.ru/). Project task was to find an API in the Internet and create a web-service using Flask, </w:t>
+      </w:r>
+      <w:proofErr w:type="spellStart"/>
+      <w:r>
+        <w:rPr>
+          <w:lang w:val="en-US"/>
+        </w:rPr>
+        <w:t>FastAPI</w:t>
+      </w:r>
+      <w:proofErr w:type="spellEnd"/>
+      <w:r>
+        <w:rPr>
+          <w:lang w:val="en-US"/>
+        </w:rPr>
+        <w:t xml:space="preserve"> or a Telegram bot.</w:t>
       </w:r>
     </w:p>
     <w:p>
@@ -205,7 +218,21 @@
         <w:rPr>
           <w:lang w:val="en-US"/>
         </w:rPr>
-        <w:t>did a project in linguistics. One of the tools I often use in my work to analyze word usage is Google Ngrams (</w:t>
+        <w:t xml:space="preserve">did a project in linguistics. One of the tools I often use in my work to analyze word usage is Google </w:t>
+      </w:r>
+      <w:proofErr w:type="spellStart"/>
+      <w:r>
+        <w:rPr>
+          <w:lang w:val="en-US"/>
+        </w:rPr>
+        <w:t>Ngrams</w:t>
+      </w:r>
+      <w:proofErr w:type="spellEnd"/>
+      <w:r>
+        <w:rPr>
+          <w:lang w:val="en-US"/>
+        </w:rPr>
+        <w:t xml:space="preserve"> (</w:t>
       </w:r>
       <w:hyperlink r:id="rId5" w:history="1">
         <w:r>
@@ -418,6 +445,12 @@
         <w:rPr>
           <w:lang w:val="en-US"/>
         </w:rPr>
+        <w:t xml:space="preserve"> with continuity correction</w:t>
+      </w:r>
+      <w:r>
+        <w:rPr>
+          <w:lang w:val="en-US"/>
+        </w:rPr>
         <w:t>.</w:t>
       </w:r>
     </w:p>
@@ -469,7 +502,21 @@
         <w:rPr>
           <w:lang w:val="en-US"/>
         </w:rPr>
-        <w:t xml:space="preserve"> – original Jupyter notebook</w:t>
+        <w:t xml:space="preserve"> – original </w:t>
+      </w:r>
+      <w:proofErr w:type="spellStart"/>
+      <w:r>
+        <w:rPr>
+          <w:lang w:val="en-US"/>
+        </w:rPr>
+        <w:t>Jupyter</w:t>
+      </w:r>
+      <w:proofErr w:type="spellEnd"/>
+      <w:r>
+        <w:rPr>
+          <w:lang w:val="en-US"/>
+        </w:rPr>
+        <w:t xml:space="preserve"> notebook</w:t>
       </w:r>
     </w:p>
     <w:p>
@@ -600,6 +647,7 @@
         </w:rPr>
         <w:t>s hosted at</w:t>
       </w:r>
+      <w:bookmarkEnd w:id="0"/>
     </w:p>
     <w:sectPr>
       <w:pgSz w:w="11906" w:h="16838"/>

</xml_diff>